<commit_message>
Se modifica caso de uso 2 y 6
</commit_message>
<xml_diff>
--- a/Casos de Uso/CU06-RegistrarResponsableProyecto/CU06-Registrar responsable del proyecto.docx
+++ b/Casos de Uso/CU06-RegistrarResponsableProyecto/CU06-Registrar responsable del proyecto.docx
@@ -1,6 +1,6 @@
 
 <file path=word/document.xml><?xml version="1.0" encoding="utf-8"?>
-<w:document xmlns:wpc="http://schemas.microsoft.com/office/word/2010/wordprocessingCanvas" xmlns:cx="http://schemas.microsoft.com/office/drawing/2014/chartex" xmlns:cx1="http://schemas.microsoft.com/office/drawing/2015/9/8/chartex" xmlns:cx2="http://schemas.microsoft.com/office/drawing/2015/10/21/chartex" xmlns:cx3="http://schemas.microsoft.com/office/drawing/2016/5/9/chartex" xmlns:cx4="http://schemas.microsoft.com/office/drawing/2016/5/10/chartex" xmlns:cx5="http://schemas.microsoft.com/office/drawing/2016/5/11/chartex" xmlns:cx6="http://schemas.microsoft.com/office/drawing/2016/5/12/chartex" xmlns:cx7="http://schemas.microsoft.com/office/drawing/2016/5/13/chartex" xmlns:cx8="http://schemas.microsoft.com/office/drawing/2016/5/14/chartex" xmlns:mc="http://schemas.openxmlformats.org/markup-compatibility/2006" xmlns:aink="http://schemas.microsoft.com/office/drawing/2016/ink" xmlns:am3d="http://schemas.microsoft.com/office/drawing/2017/model3d" xmlns:o="urn:schemas-microsoft-com:office:office" xmlns:r="http://schemas.openxmlformats.org/officeDocument/2006/relationships" xmlns:m="http://schemas.openxmlformats.org/officeDocument/2006/math" xmlns:v="urn:schemas-microsoft-com:vml" xmlns:wp14="http://schemas.microsoft.com/office/word/2010/wordprocessingDrawing" xmlns:wp="http://schemas.openxmlformats.org/drawingml/2006/wordprocessingDrawing" xmlns:w10="urn:schemas-microsoft-com:office:word" xmlns:w="http://schemas.openxmlformats.org/wordprocessingml/2006/main" xmlns:w14="http://schemas.microsoft.com/office/word/2010/wordml" xmlns:w15="http://schemas.microsoft.com/office/word/2012/wordml" xmlns:w16cid="http://schemas.microsoft.com/office/word/2016/wordml/cid" xmlns:w16se="http://schemas.microsoft.com/office/word/2015/wordml/symex" xmlns:wpg="http://schemas.microsoft.com/office/word/2010/wordprocessingGroup" xmlns:wpi="http://schemas.microsoft.com/office/word/2010/wordprocessingInk" xmlns:wne="http://schemas.microsoft.com/office/word/2006/wordml" xmlns:wps="http://schemas.microsoft.com/office/word/2010/wordprocessingShape" mc:Ignorable="w14 w15 w16se w16cid wp14">
+<w:document xmlns:wpc="http://schemas.microsoft.com/office/word/2010/wordprocessingCanvas" xmlns:cx="http://schemas.microsoft.com/office/drawing/2014/chartex" xmlns:mc="http://schemas.openxmlformats.org/markup-compatibility/2006" xmlns:o="urn:schemas-microsoft-com:office:office" xmlns:r="http://schemas.openxmlformats.org/officeDocument/2006/relationships" xmlns:m="http://schemas.openxmlformats.org/officeDocument/2006/math" xmlns:v="urn:schemas-microsoft-com:vml" xmlns:wp14="http://schemas.microsoft.com/office/word/2010/wordprocessingDrawing" xmlns:wp="http://schemas.openxmlformats.org/drawingml/2006/wordprocessingDrawing" xmlns:w10="urn:schemas-microsoft-com:office:word" xmlns:w="http://schemas.openxmlformats.org/wordprocessingml/2006/main" xmlns:w14="http://schemas.microsoft.com/office/word/2010/wordml" xmlns:w15="http://schemas.microsoft.com/office/word/2012/wordml" xmlns:w16se="http://schemas.microsoft.com/office/word/2015/wordml/symex" xmlns:wpg="http://schemas.microsoft.com/office/word/2010/wordprocessingGroup" xmlns:wpi="http://schemas.microsoft.com/office/word/2010/wordprocessingInk" xmlns:wne="http://schemas.microsoft.com/office/word/2006/wordml" xmlns:wps="http://schemas.microsoft.com/office/word/2010/wordprocessingShape" mc:Ignorable="w14 w15 w16se wp14">
   <w:body>
     <w:tbl>
       <w:tblPr>
@@ -198,25 +198,28 @@
               </w:numPr>
             </w:pPr>
             <w:r>
-              <w:t>El sistema muestra una ventana en la que</w:t>
+              <w:t>El sistema muestra una ventana</w:t>
+            </w:r>
+            <w:r>
+              <w:t xml:space="preserve"> de “Proyectos”</w:t>
+            </w:r>
+            <w:r>
+              <w:t xml:space="preserve"> en la que</w:t>
             </w:r>
             <w:r>
               <w:t xml:space="preserve"> aparece automáticamente los siguientes campos: nombre unidad receptora, nombre del estudiante y matricula. También muestra un</w:t>
             </w:r>
             <w:r>
-              <w:t xml:space="preserve"> </w:t>
+              <w:t xml:space="preserve"> formulario</w:t>
+            </w:r>
+            <w:r>
+              <w:t xml:space="preserve"> de RESPONSABLEPROYECTO</w:t>
+            </w:r>
+            <w:r>
+              <w:t xml:space="preserve"> con los siguientes datos: nombre, apellido paterno, materno, correo electrónico y cargo.</w:t>
             </w:r>
             <w:bookmarkStart w:id="0" w:name="_GoBack"/>
             <w:bookmarkEnd w:id="0"/>
-            <w:r>
-              <w:t>formulario</w:t>
-            </w:r>
-            <w:r>
-              <w:t xml:space="preserve"> de RESPONSABLEPROYECTO</w:t>
-            </w:r>
-            <w:r>
-              <w:t xml:space="preserve"> con los siguientes datos: nombre, apellido paterno, materno, correo electrónico y cargo.</w:t>
-            </w:r>
           </w:p>
           <w:p>
             <w:pPr>
@@ -230,12 +233,10 @@
               <w:t xml:space="preserve">El Coordinador llena los datos del formulario con la información del responsable del proyecto y da </w:t>
             </w:r>
             <w:proofErr w:type="spellStart"/>
-            <w:proofErr w:type="gramStart"/>
             <w:r>
               <w:t>click</w:t>
             </w:r>
             <w:proofErr w:type="spellEnd"/>
-            <w:proofErr w:type="gramEnd"/>
             <w:r>
               <w:t xml:space="preserve"> en el botón “Guardar”.</w:t>
             </w:r>
@@ -340,12 +341,10 @@
               <w:t xml:space="preserve">El Coordinador da </w:t>
             </w:r>
             <w:proofErr w:type="spellStart"/>
-            <w:proofErr w:type="gramStart"/>
             <w:r>
               <w:t>click</w:t>
             </w:r>
             <w:proofErr w:type="spellEnd"/>
-            <w:proofErr w:type="gramEnd"/>
             <w:r>
               <w:t xml:space="preserve"> en “Salir”</w:t>
             </w:r>
@@ -496,7 +495,11 @@
           <w:tcPr>
             <w:tcW w:w="7357" w:type="dxa"/>
           </w:tcPr>
-          <w:p/>
+          <w:p>
+            <w:r>
+              <w:t>CU06 Registrar responsable de proyecto</w:t>
+            </w:r>
+          </w:p>
         </w:tc>
       </w:tr>
     </w:tbl>
@@ -512,7 +515,7 @@
 </file>
 
 <file path=word/numbering.xml><?xml version="1.0" encoding="utf-8"?>
-<w:numbering xmlns:wpc="http://schemas.microsoft.com/office/word/2010/wordprocessingCanvas" xmlns:cx="http://schemas.microsoft.com/office/drawing/2014/chartex" xmlns:cx1="http://schemas.microsoft.com/office/drawing/2015/9/8/chartex" xmlns:cx2="http://schemas.microsoft.com/office/drawing/2015/10/21/chartex" xmlns:cx3="http://schemas.microsoft.com/office/drawing/2016/5/9/chartex" xmlns:cx4="http://schemas.microsoft.com/office/drawing/2016/5/10/chartex" xmlns:cx5="http://schemas.microsoft.com/office/drawing/2016/5/11/chartex" xmlns:cx6="http://schemas.microsoft.com/office/drawing/2016/5/12/chartex" xmlns:cx7="http://schemas.microsoft.com/office/drawing/2016/5/13/chartex" xmlns:cx8="http://schemas.microsoft.com/office/drawing/2016/5/14/chartex" xmlns:mc="http://schemas.openxmlformats.org/markup-compatibility/2006" xmlns:aink="http://schemas.microsoft.com/office/drawing/2016/ink" xmlns:am3d="http://schemas.microsoft.com/office/drawing/2017/model3d" xmlns:o="urn:schemas-microsoft-com:office:office" xmlns:r="http://schemas.openxmlformats.org/officeDocument/2006/relationships" xmlns:m="http://schemas.openxmlformats.org/officeDocument/2006/math" xmlns:v="urn:schemas-microsoft-com:vml" xmlns:wp14="http://schemas.microsoft.com/office/word/2010/wordprocessingDrawing" xmlns:wp="http://schemas.openxmlformats.org/drawingml/2006/wordprocessingDrawing" xmlns:w10="urn:schemas-microsoft-com:office:word" xmlns:w="http://schemas.openxmlformats.org/wordprocessingml/2006/main" xmlns:w14="http://schemas.microsoft.com/office/word/2010/wordml" xmlns:w15="http://schemas.microsoft.com/office/word/2012/wordml" xmlns:w16cid="http://schemas.microsoft.com/office/word/2016/wordml/cid" xmlns:w16se="http://schemas.microsoft.com/office/word/2015/wordml/symex" xmlns:wpg="http://schemas.microsoft.com/office/word/2010/wordprocessingGroup" xmlns:wpi="http://schemas.microsoft.com/office/word/2010/wordprocessingInk" xmlns:wne="http://schemas.microsoft.com/office/word/2006/wordml" xmlns:wps="http://schemas.microsoft.com/office/word/2010/wordprocessingShape" mc:Ignorable="w14 w15 w16se w16cid wp14">
+<w:numbering xmlns:wpc="http://schemas.microsoft.com/office/word/2010/wordprocessingCanvas" xmlns:cx="http://schemas.microsoft.com/office/drawing/2014/chartex" xmlns:mc="http://schemas.openxmlformats.org/markup-compatibility/2006" xmlns:o="urn:schemas-microsoft-com:office:office" xmlns:r="http://schemas.openxmlformats.org/officeDocument/2006/relationships" xmlns:m="http://schemas.openxmlformats.org/officeDocument/2006/math" xmlns:v="urn:schemas-microsoft-com:vml" xmlns:wp14="http://schemas.microsoft.com/office/word/2010/wordprocessingDrawing" xmlns:wp="http://schemas.openxmlformats.org/drawingml/2006/wordprocessingDrawing" xmlns:w10="urn:schemas-microsoft-com:office:word" xmlns:w="http://schemas.openxmlformats.org/wordprocessingml/2006/main" xmlns:w14="http://schemas.microsoft.com/office/word/2010/wordml" xmlns:w15="http://schemas.microsoft.com/office/word/2012/wordml" xmlns:w16se="http://schemas.microsoft.com/office/word/2015/wordml/symex" xmlns:wpg="http://schemas.microsoft.com/office/word/2010/wordprocessingGroup" xmlns:wpi="http://schemas.microsoft.com/office/word/2010/wordprocessingInk" xmlns:wne="http://schemas.microsoft.com/office/word/2006/wordml" xmlns:wps="http://schemas.microsoft.com/office/word/2010/wordprocessingShape" mc:Ignorable="w14 w15 w16se wp14">
   <w:abstractNum w:abstractNumId="0" w15:restartNumberingAfterBreak="0">
     <w:nsid w:val="130F50EE"/>
     <w:multiLevelType w:val="hybridMultilevel"/>
@@ -1496,7 +1499,7 @@
 </file>
 
 <file path=word/styles.xml><?xml version="1.0" encoding="utf-8"?>
-<w:styles xmlns:mc="http://schemas.openxmlformats.org/markup-compatibility/2006" xmlns:r="http://schemas.openxmlformats.org/officeDocument/2006/relationships" xmlns:w="http://schemas.openxmlformats.org/wordprocessingml/2006/main" xmlns:w14="http://schemas.microsoft.com/office/word/2010/wordml" xmlns:w15="http://schemas.microsoft.com/office/word/2012/wordml" xmlns:w16cid="http://schemas.microsoft.com/office/word/2016/wordml/cid" xmlns:w16se="http://schemas.microsoft.com/office/word/2015/wordml/symex" mc:Ignorable="w14 w15 w16se w16cid">
+<w:styles xmlns:mc="http://schemas.openxmlformats.org/markup-compatibility/2006" xmlns:r="http://schemas.openxmlformats.org/officeDocument/2006/relationships" xmlns:w="http://schemas.openxmlformats.org/wordprocessingml/2006/main" xmlns:w14="http://schemas.microsoft.com/office/word/2010/wordml" xmlns:w15="http://schemas.microsoft.com/office/word/2012/wordml" xmlns:w16se="http://schemas.microsoft.com/office/word/2015/wordml/symex" mc:Ignorable="w14 w15 w16se">
   <w:docDefaults>
     <w:rPrDefault>
       <w:rPr>
@@ -1512,7 +1515,7 @@
       </w:pPr>
     </w:pPrDefault>
   </w:docDefaults>
-  <w:latentStyles w:defLockedState="0" w:defUIPriority="99" w:defSemiHidden="0" w:defUnhideWhenUsed="0" w:defQFormat="0" w:count="375">
+  <w:latentStyles w:defLockedState="0" w:defUIPriority="99" w:defSemiHidden="0" w:defUnhideWhenUsed="0" w:defQFormat="0" w:count="371">
     <w:lsdException w:name="Normal" w:uiPriority="0" w:qFormat="1"/>
     <w:lsdException w:name="heading 1" w:uiPriority="9" w:qFormat="1"/>
     <w:lsdException w:name="heading 2" w:semiHidden="1" w:uiPriority="9" w:unhideWhenUsed="1" w:qFormat="1"/>
@@ -1884,10 +1887,6 @@
     <w:lsdException w:name="List Table 5 Dark Accent 6" w:uiPriority="50"/>
     <w:lsdException w:name="List Table 6 Colorful Accent 6" w:uiPriority="51"/>
     <w:lsdException w:name="List Table 7 Colorful Accent 6" w:uiPriority="52"/>
-    <w:lsdException w:name="Mention" w:semiHidden="1" w:unhideWhenUsed="1"/>
-    <w:lsdException w:name="Smart Hyperlink" w:semiHidden="1" w:unhideWhenUsed="1"/>
-    <w:lsdException w:name="Hashtag" w:semiHidden="1" w:unhideWhenUsed="1"/>
-    <w:lsdException w:name="Unresolved Mention" w:semiHidden="1" w:unhideWhenUsed="1"/>
   </w:latentStyles>
   <w:style w:type="paragraph" w:default="1" w:styleId="Normal">
     <w:name w:val="Normal"/>

</xml_diff>

<commit_message>
Casos de uso 14 y 18
</commit_message>
<xml_diff>
--- a/Casos de Uso/CU06-RegistrarResponsableProyecto/CU06-Registrar responsable del proyecto.docx
+++ b/Casos de Uso/CU06-RegistrarResponsableProyecto/CU06-Registrar responsable del proyecto.docx
@@ -1,6 +1,6 @@
 
 <file path=word/document.xml><?xml version="1.0" encoding="utf-8"?>
-<w:document xmlns:wpc="http://schemas.microsoft.com/office/word/2010/wordprocessingCanvas" xmlns:cx="http://schemas.microsoft.com/office/drawing/2014/chartex" xmlns:cx1="http://schemas.microsoft.com/office/drawing/2015/9/8/chartex" xmlns:cx2="http://schemas.microsoft.com/office/drawing/2015/10/21/chartex" xmlns:cx3="http://schemas.microsoft.com/office/drawing/2016/5/9/chartex" xmlns:cx4="http://schemas.microsoft.com/office/drawing/2016/5/10/chartex" xmlns:cx5="http://schemas.microsoft.com/office/drawing/2016/5/11/chartex" xmlns:cx6="http://schemas.microsoft.com/office/drawing/2016/5/12/chartex" xmlns:cx7="http://schemas.microsoft.com/office/drawing/2016/5/13/chartex" xmlns:cx8="http://schemas.microsoft.com/office/drawing/2016/5/14/chartex" xmlns:mc="http://schemas.openxmlformats.org/markup-compatibility/2006" xmlns:aink="http://schemas.microsoft.com/office/drawing/2016/ink" xmlns:am3d="http://schemas.microsoft.com/office/drawing/2017/model3d" xmlns:o="urn:schemas-microsoft-com:office:office" xmlns:r="http://schemas.openxmlformats.org/officeDocument/2006/relationships" xmlns:m="http://schemas.openxmlformats.org/officeDocument/2006/math" xmlns:v="urn:schemas-microsoft-com:vml" xmlns:wp14="http://schemas.microsoft.com/office/word/2010/wordprocessingDrawing" xmlns:wp="http://schemas.openxmlformats.org/drawingml/2006/wordprocessingDrawing" xmlns:w10="urn:schemas-microsoft-com:office:word" xmlns:w="http://schemas.openxmlformats.org/wordprocessingml/2006/main" xmlns:w14="http://schemas.microsoft.com/office/word/2010/wordml" xmlns:w15="http://schemas.microsoft.com/office/word/2012/wordml" xmlns:w16cid="http://schemas.microsoft.com/office/word/2016/wordml/cid" xmlns:w16se="http://schemas.microsoft.com/office/word/2015/wordml/symex" xmlns:wpg="http://schemas.microsoft.com/office/word/2010/wordprocessingGroup" xmlns:wpi="http://schemas.microsoft.com/office/word/2010/wordprocessingInk" xmlns:wne="http://schemas.microsoft.com/office/word/2006/wordml" xmlns:wps="http://schemas.microsoft.com/office/word/2010/wordprocessingShape" mc:Ignorable="w14 w15 w16se w16cid wp14">
+<w:document xmlns:wpc="http://schemas.microsoft.com/office/word/2010/wordprocessingCanvas" xmlns:cx="http://schemas.microsoft.com/office/drawing/2014/chartex" xmlns:mc="http://schemas.openxmlformats.org/markup-compatibility/2006" xmlns:o="urn:schemas-microsoft-com:office:office" xmlns:r="http://schemas.openxmlformats.org/officeDocument/2006/relationships" xmlns:m="http://schemas.openxmlformats.org/officeDocument/2006/math" xmlns:v="urn:schemas-microsoft-com:vml" xmlns:wp14="http://schemas.microsoft.com/office/word/2010/wordprocessingDrawing" xmlns:wp="http://schemas.openxmlformats.org/drawingml/2006/wordprocessingDrawing" xmlns:w10="urn:schemas-microsoft-com:office:word" xmlns:w="http://schemas.openxmlformats.org/wordprocessingml/2006/main" xmlns:w14="http://schemas.microsoft.com/office/word/2010/wordml" xmlns:w15="http://schemas.microsoft.com/office/word/2012/wordml" xmlns:w16se="http://schemas.microsoft.com/office/word/2015/wordml/symex" xmlns:wpg="http://schemas.microsoft.com/office/word/2010/wordprocessingGroup" xmlns:wpi="http://schemas.microsoft.com/office/word/2010/wordprocessingInk" xmlns:wne="http://schemas.microsoft.com/office/word/2006/wordml" xmlns:wps="http://schemas.microsoft.com/office/word/2010/wordprocessingShape" mc:Ignorable="w14 w15 w16se wp14">
   <w:body>
     <w:tbl>
       <w:tblPr>
@@ -254,10 +254,16 @@
               <w:t>El sistema valida que todos los campos estén llenos, que los tipos de datos sean correctos y muestra un mensaje de confirmación.</w:t>
             </w:r>
             <w:r>
-              <w:t xml:space="preserve"> (3a) (3b)</w:t>
-            </w:r>
-            <w:r>
-              <w:t xml:space="preserve"> (EX02)</w:t>
+              <w:t xml:space="preserve"> </w:t>
+            </w:r>
+            <w:r>
+              <w:t>(</w:t>
+            </w:r>
+            <w:r>
+              <w:t>EX02)</w:t>
+            </w:r>
+            <w:r>
+              <w:t xml:space="preserve"> (EX02a) (EX02b).</w:t>
             </w:r>
           </w:p>
           <w:p>
@@ -303,7 +309,7 @@
       </w:tr>
       <w:tr>
         <w:trPr>
-          <w:trHeight w:val="2453"/>
+          <w:trHeight w:val="895"/>
         </w:trPr>
         <w:tc>
           <w:tcPr>
@@ -359,6 +365,36 @@
               <w:t>Termina el caso de uso.</w:t>
             </w:r>
           </w:p>
+        </w:tc>
+      </w:tr>
+      <w:tr>
+        <w:trPr>
+          <w:trHeight w:val="259"/>
+        </w:trPr>
+        <w:tc>
+          <w:tcPr>
+            <w:tcW w:w="1934" w:type="dxa"/>
+          </w:tcPr>
+          <w:p>
+            <w:r>
+              <w:t>Excepción</w:t>
+            </w:r>
+          </w:p>
+        </w:tc>
+        <w:tc>
+          <w:tcPr>
+            <w:tcW w:w="7357" w:type="dxa"/>
+          </w:tcPr>
+          <w:p>
+            <w:r>
+              <w:t>EX01: Ocurre un error en la conexión en la BD, el sistema muestra un mensaje en pantalla diciendo “Error en la conexión de la BD”.</w:t>
+            </w:r>
+          </w:p>
+          <w:p>
+            <w:r>
+              <w:t>EX02: Responsable ya registrado, el sistema muestra un mensaje en pantalla diciendo “Ya hay un responsable registrado con los mismos atributos”.</w:t>
+            </w:r>
+          </w:p>
           <w:p>
             <w:r>
               <w:t>3a Campos vacíos</w:t>
@@ -382,15 +418,43 @@
             </w:r>
           </w:p>
           <w:p>
-            <w:pPr>
-              <w:pStyle w:val="Prrafodelista"/>
-              <w:numPr>
-                <w:ilvl w:val="0"/>
-                <w:numId w:val="11"/>
-              </w:numPr>
-            </w:pPr>
-            <w:r>
-              <w:t>El sistema muestra un mensaje diciendo “Por favor ingresar datos validos” y marca los datos no válidos.</w:t>
+            <w:r>
+              <w:t xml:space="preserve">El sistema muestra un mensaje diciendo “Por favor ingresar datos </w:t>
+            </w:r>
+            <w:proofErr w:type="spellStart"/>
+            <w:r>
+              <w:t>validos</w:t>
+            </w:r>
+            <w:proofErr w:type="spellEnd"/>
+            <w:r>
+              <w:t>” y marca los datos no válidos.</w:t>
+            </w:r>
+            <w:bookmarkStart w:id="0" w:name="_GoBack"/>
+            <w:bookmarkEnd w:id="0"/>
+          </w:p>
+        </w:tc>
+      </w:tr>
+      <w:tr>
+        <w:trPr>
+          <w:trHeight w:val="274"/>
+        </w:trPr>
+        <w:tc>
+          <w:tcPr>
+            <w:tcW w:w="1934" w:type="dxa"/>
+          </w:tcPr>
+          <w:p>
+            <w:r>
+              <w:t>Postcondición</w:t>
+            </w:r>
+          </w:p>
+        </w:tc>
+        <w:tc>
+          <w:tcPr>
+            <w:tcW w:w="7357" w:type="dxa"/>
+          </w:tcPr>
+          <w:p>
+            <w:r>
+              <w:t>RESPONSABLEPROYECTO registrado</w:t>
             </w:r>
           </w:p>
         </w:tc>
@@ -404,25 +468,18 @@
             <w:tcW w:w="1934" w:type="dxa"/>
           </w:tcPr>
           <w:p>
-            <w:r>
-              <w:t>Excepción</w:t>
-            </w:r>
+            <w:proofErr w:type="spellStart"/>
+            <w:r>
+              <w:t>Include</w:t>
+            </w:r>
+            <w:proofErr w:type="spellEnd"/>
           </w:p>
         </w:tc>
         <w:tc>
           <w:tcPr>
             <w:tcW w:w="7357" w:type="dxa"/>
           </w:tcPr>
-          <w:p>
-            <w:r>
-              <w:t>EX01: Ocurre un error en la conexión en la BD, el sistema muestra un mensaje en pantalla diciendo “Error en la conexión de la BD”.</w:t>
-            </w:r>
-          </w:p>
-          <w:p>
-            <w:r>
-              <w:t>EX02: Responsable ya registrado, el sistema muestra un mensaje en pantalla diciendo “Ya hay un responsable registrado con los mismos atributos”.</w:t>
-            </w:r>
-          </w:p>
+          <w:p/>
         </w:tc>
       </w:tr>
       <w:tr>
@@ -434,69 +491,18 @@
             <w:tcW w:w="1934" w:type="dxa"/>
           </w:tcPr>
           <w:p>
-            <w:r>
-              <w:t>Postcondición</w:t>
-            </w:r>
+            <w:proofErr w:type="spellStart"/>
+            <w:r>
+              <w:t>Extend</w:t>
+            </w:r>
+            <w:proofErr w:type="spellEnd"/>
           </w:p>
         </w:tc>
         <w:tc>
           <w:tcPr>
             <w:tcW w:w="7357" w:type="dxa"/>
           </w:tcPr>
-          <w:p>
-            <w:r>
-              <w:t>RESPONSABLEPROYECTO registrado</w:t>
-            </w:r>
-          </w:p>
-        </w:tc>
-      </w:tr>
-      <w:tr>
-        <w:trPr>
-          <w:trHeight w:val="259"/>
-        </w:trPr>
-        <w:tc>
-          <w:tcPr>
-            <w:tcW w:w="1934" w:type="dxa"/>
-          </w:tcPr>
-          <w:p>
-            <w:proofErr w:type="spellStart"/>
-            <w:r>
-              <w:t>Include</w:t>
-            </w:r>
-            <w:proofErr w:type="spellEnd"/>
-          </w:p>
-        </w:tc>
-        <w:tc>
-          <w:tcPr>
-            <w:tcW w:w="7357" w:type="dxa"/>
-          </w:tcPr>
           <w:p/>
-        </w:tc>
-      </w:tr>
-      <w:tr>
-        <w:trPr>
-          <w:trHeight w:val="274"/>
-        </w:trPr>
-        <w:tc>
-          <w:tcPr>
-            <w:tcW w:w="1934" w:type="dxa"/>
-          </w:tcPr>
-          <w:p>
-            <w:proofErr w:type="spellStart"/>
-            <w:r>
-              <w:t>Extend</w:t>
-            </w:r>
-            <w:proofErr w:type="spellEnd"/>
-          </w:p>
-        </w:tc>
-        <w:tc>
-          <w:tcPr>
-            <w:tcW w:w="7357" w:type="dxa"/>
-          </w:tcPr>
-          <w:p>
-            <w:bookmarkStart w:id="0" w:name="_GoBack"/>
-            <w:bookmarkEnd w:id="0"/>
-          </w:p>
         </w:tc>
       </w:tr>
     </w:tbl>
@@ -512,7 +518,7 @@
 </file>
 
 <file path=word/numbering.xml><?xml version="1.0" encoding="utf-8"?>
-<w:numbering xmlns:wpc="http://schemas.microsoft.com/office/word/2010/wordprocessingCanvas" xmlns:cx="http://schemas.microsoft.com/office/drawing/2014/chartex" xmlns:cx1="http://schemas.microsoft.com/office/drawing/2015/9/8/chartex" xmlns:cx2="http://schemas.microsoft.com/office/drawing/2015/10/21/chartex" xmlns:cx3="http://schemas.microsoft.com/office/drawing/2016/5/9/chartex" xmlns:cx4="http://schemas.microsoft.com/office/drawing/2016/5/10/chartex" xmlns:cx5="http://schemas.microsoft.com/office/drawing/2016/5/11/chartex" xmlns:cx6="http://schemas.microsoft.com/office/drawing/2016/5/12/chartex" xmlns:cx7="http://schemas.microsoft.com/office/drawing/2016/5/13/chartex" xmlns:cx8="http://schemas.microsoft.com/office/drawing/2016/5/14/chartex" xmlns:mc="http://schemas.openxmlformats.org/markup-compatibility/2006" xmlns:aink="http://schemas.microsoft.com/office/drawing/2016/ink" xmlns:am3d="http://schemas.microsoft.com/office/drawing/2017/model3d" xmlns:o="urn:schemas-microsoft-com:office:office" xmlns:r="http://schemas.openxmlformats.org/officeDocument/2006/relationships" xmlns:m="http://schemas.openxmlformats.org/officeDocument/2006/math" xmlns:v="urn:schemas-microsoft-com:vml" xmlns:wp14="http://schemas.microsoft.com/office/word/2010/wordprocessingDrawing" xmlns:wp="http://schemas.openxmlformats.org/drawingml/2006/wordprocessingDrawing" xmlns:w10="urn:schemas-microsoft-com:office:word" xmlns:w="http://schemas.openxmlformats.org/wordprocessingml/2006/main" xmlns:w14="http://schemas.microsoft.com/office/word/2010/wordml" xmlns:w15="http://schemas.microsoft.com/office/word/2012/wordml" xmlns:w16cid="http://schemas.microsoft.com/office/word/2016/wordml/cid" xmlns:w16se="http://schemas.microsoft.com/office/word/2015/wordml/symex" xmlns:wpg="http://schemas.microsoft.com/office/word/2010/wordprocessingGroup" xmlns:wpi="http://schemas.microsoft.com/office/word/2010/wordprocessingInk" xmlns:wne="http://schemas.microsoft.com/office/word/2006/wordml" xmlns:wps="http://schemas.microsoft.com/office/word/2010/wordprocessingShape" mc:Ignorable="w14 w15 w16se w16cid wp14">
+<w:numbering xmlns:wpc="http://schemas.microsoft.com/office/word/2010/wordprocessingCanvas" xmlns:cx="http://schemas.microsoft.com/office/drawing/2014/chartex" xmlns:mc="http://schemas.openxmlformats.org/markup-compatibility/2006" xmlns:o="urn:schemas-microsoft-com:office:office" xmlns:r="http://schemas.openxmlformats.org/officeDocument/2006/relationships" xmlns:m="http://schemas.openxmlformats.org/officeDocument/2006/math" xmlns:v="urn:schemas-microsoft-com:vml" xmlns:wp14="http://schemas.microsoft.com/office/word/2010/wordprocessingDrawing" xmlns:wp="http://schemas.openxmlformats.org/drawingml/2006/wordprocessingDrawing" xmlns:w10="urn:schemas-microsoft-com:office:word" xmlns:w="http://schemas.openxmlformats.org/wordprocessingml/2006/main" xmlns:w14="http://schemas.microsoft.com/office/word/2010/wordml" xmlns:w15="http://schemas.microsoft.com/office/word/2012/wordml" xmlns:w16se="http://schemas.microsoft.com/office/word/2015/wordml/symex" xmlns:wpg="http://schemas.microsoft.com/office/word/2010/wordprocessingGroup" xmlns:wpi="http://schemas.microsoft.com/office/word/2010/wordprocessingInk" xmlns:wne="http://schemas.microsoft.com/office/word/2006/wordml" xmlns:wps="http://schemas.microsoft.com/office/word/2010/wordprocessingShape" mc:Ignorable="w14 w15 w16se wp14">
   <w:abstractNum w:abstractNumId="0" w15:restartNumberingAfterBreak="0">
     <w:nsid w:val="130F50EE"/>
     <w:multiLevelType w:val="hybridMultilevel"/>
@@ -1496,7 +1502,7 @@
 </file>
 
 <file path=word/styles.xml><?xml version="1.0" encoding="utf-8"?>
-<w:styles xmlns:mc="http://schemas.openxmlformats.org/markup-compatibility/2006" xmlns:r="http://schemas.openxmlformats.org/officeDocument/2006/relationships" xmlns:w="http://schemas.openxmlformats.org/wordprocessingml/2006/main" xmlns:w14="http://schemas.microsoft.com/office/word/2010/wordml" xmlns:w15="http://schemas.microsoft.com/office/word/2012/wordml" xmlns:w16cid="http://schemas.microsoft.com/office/word/2016/wordml/cid" xmlns:w16se="http://schemas.microsoft.com/office/word/2015/wordml/symex" mc:Ignorable="w14 w15 w16se w16cid">
+<w:styles xmlns:mc="http://schemas.openxmlformats.org/markup-compatibility/2006" xmlns:r="http://schemas.openxmlformats.org/officeDocument/2006/relationships" xmlns:w="http://schemas.openxmlformats.org/wordprocessingml/2006/main" xmlns:w14="http://schemas.microsoft.com/office/word/2010/wordml" xmlns:w15="http://schemas.microsoft.com/office/word/2012/wordml" xmlns:w16se="http://schemas.microsoft.com/office/word/2015/wordml/symex" mc:Ignorable="w14 w15 w16se">
   <w:docDefaults>
     <w:rPrDefault>
       <w:rPr>
@@ -1512,7 +1518,7 @@
       </w:pPr>
     </w:pPrDefault>
   </w:docDefaults>
-  <w:latentStyles w:defLockedState="0" w:defUIPriority="99" w:defSemiHidden="0" w:defUnhideWhenUsed="0" w:defQFormat="0" w:count="376">
+  <w:latentStyles w:defLockedState="0" w:defUIPriority="99" w:defSemiHidden="0" w:defUnhideWhenUsed="0" w:defQFormat="0" w:count="371">
     <w:lsdException w:name="Normal" w:uiPriority="0" w:qFormat="1"/>
     <w:lsdException w:name="heading 1" w:uiPriority="9" w:qFormat="1"/>
     <w:lsdException w:name="heading 2" w:semiHidden="1" w:uiPriority="9" w:unhideWhenUsed="1" w:qFormat="1"/>
@@ -1618,6 +1624,7 @@
     <w:lsdException w:name="HTML Sample" w:semiHidden="1" w:unhideWhenUsed="1"/>
     <w:lsdException w:name="HTML Typewriter" w:semiHidden="1" w:unhideWhenUsed="1"/>
     <w:lsdException w:name="HTML Variable" w:semiHidden="1" w:unhideWhenUsed="1"/>
+    <w:lsdException w:name="Normal Table" w:semiHidden="1" w:unhideWhenUsed="1"/>
     <w:lsdException w:name="annotation subject" w:semiHidden="1" w:unhideWhenUsed="1"/>
     <w:lsdException w:name="No List" w:semiHidden="1" w:unhideWhenUsed="1"/>
     <w:lsdException w:name="Outline List 1" w:semiHidden="1" w:unhideWhenUsed="1"/>
@@ -1660,8 +1667,11 @@
     <w:lsdException w:name="Table Contemporary" w:semiHidden="1" w:unhideWhenUsed="1"/>
     <w:lsdException w:name="Table Elegant" w:semiHidden="1" w:unhideWhenUsed="1"/>
     <w:lsdException w:name="Table Professional" w:semiHidden="1" w:unhideWhenUsed="1"/>
+    <w:lsdException w:name="Table Subtle 1" w:semiHidden="1" w:unhideWhenUsed="1"/>
     <w:lsdException w:name="Table Subtle 2" w:semiHidden="1" w:unhideWhenUsed="1"/>
     <w:lsdException w:name="Table Web 1" w:semiHidden="1" w:unhideWhenUsed="1"/>
+    <w:lsdException w:name="Table Web 2" w:semiHidden="1" w:unhideWhenUsed="1"/>
+    <w:lsdException w:name="Table Web 3" w:semiHidden="1" w:unhideWhenUsed="1"/>
     <w:lsdException w:name="Balloon Text" w:semiHidden="1" w:unhideWhenUsed="1"/>
     <w:lsdException w:name="Table Grid" w:uiPriority="39"/>
     <w:lsdException w:name="Table Theme" w:semiHidden="1" w:unhideWhenUsed="1"/>
@@ -1880,11 +1890,6 @@
     <w:lsdException w:name="List Table 5 Dark Accent 6" w:uiPriority="50"/>
     <w:lsdException w:name="List Table 6 Colorful Accent 6" w:uiPriority="51"/>
     <w:lsdException w:name="List Table 7 Colorful Accent 6" w:uiPriority="52"/>
-    <w:lsdException w:name="Mention" w:semiHidden="1" w:unhideWhenUsed="1"/>
-    <w:lsdException w:name="Smart Hyperlink" w:semiHidden="1" w:unhideWhenUsed="1"/>
-    <w:lsdException w:name="Hashtag" w:semiHidden="1" w:unhideWhenUsed="1"/>
-    <w:lsdException w:name="Unresolved Mention" w:semiHidden="1" w:unhideWhenUsed="1"/>
-    <w:lsdException w:name="Smart Link" w:semiHidden="1" w:unhideWhenUsed="1"/>
   </w:latentStyles>
   <w:style w:type="paragraph" w:default="1" w:styleId="Normal">
     <w:name w:val="Normal"/>

</xml_diff>